<commit_message>
describe a picture terminao
</commit_message>
<xml_diff>
--- a/1ev/describe_a_picture.docx
+++ b/1ev/describe_a_picture.docx
@@ -65,19 +65,16 @@
         <w:t>former coworkers</w:t>
       </w:r>
       <w:r>
-        <w:t xml:space="preserve"> </w:t>
-      </w:r>
-      <w:r>
-        <w:t>of few years ago</w:t>
-      </w:r>
-      <w:r>
-        <w:t xml:space="preserve"> in VIPS, where I worked from 2018 to 2019. It was taken by me at the bar of the restaurant with </w:t>
-      </w:r>
-      <w:r>
-        <w:t xml:space="preserve">the front camera of </w:t>
-      </w:r>
-      <w:r>
-        <w:t>my mobile phone.</w:t>
+        <w:t xml:space="preserve"> of few years ago</w:t>
+      </w:r>
+      <w:r>
+        <w:t xml:space="preserve"> in VIPS, where I worked </w:t>
+      </w:r>
+      <w:r>
+        <w:t>a few years ago</w:t>
+      </w:r>
+      <w:r>
+        <w:t>. It was taken by me at the bar of the restaurant with my phone.</w:t>
       </w:r>
     </w:p>
     <w:p>
@@ -114,16 +111,31 @@
         <w:t>On the left we can see me, taking the picture with my phone</w:t>
       </w:r>
       <w:r>
-        <w:t>, as I said, in this picture im with my former coworkers</w:t>
-      </w:r>
-      <w:r>
-        <w:t xml:space="preserve">. Near me, in the right side we can see Flor, and she was holding </w:t>
-      </w:r>
-      <w:r>
-        <w:t>a de</w:t>
-      </w:r>
-      <w:r>
-        <w:t>licious dish of glazed pancakes with some banana pieces and chocolate chips on them.</w:t>
+        <w:t>. Near me, in the right side we can see Flor</w:t>
+      </w:r>
+      <w:r>
+        <w:t>,</w:t>
+      </w:r>
+      <w:r>
+        <w:t xml:space="preserve"> holding </w:t>
+      </w:r>
+      <w:r>
+        <w:t xml:space="preserve">a </w:t>
+      </w:r>
+      <w:r>
+        <w:rPr>
+          <w:color w:val="808080" w:themeColor="background1" w:themeShade="80"/>
+        </w:rPr>
+        <w:t>de</w:t>
+      </w:r>
+      <w:r>
+        <w:rPr>
+          <w:color w:val="808080" w:themeColor="background1" w:themeShade="80"/>
+        </w:rPr>
+        <w:t>licious</w:t>
+      </w:r>
+      <w:r>
+        <w:t xml:space="preserve"> dish of glazed pancakes with some banana pieces and chocolate chips on them.</w:t>
       </w:r>
       <w:r>
         <w:t xml:space="preserve"> Behind Flor, we can see Daniela,</w:t>
@@ -150,10 +162,7 @@
         <w:t>In the background we can see</w:t>
       </w:r>
       <w:r>
-        <w:t xml:space="preserve"> </w:t>
-      </w:r>
-      <w:r>
-        <w:t>some people enjoying their food,</w:t>
+        <w:t xml:space="preserve"> some people enjoying their food,</w:t>
       </w:r>
       <w:r>
         <w:t xml:space="preserve"> glasses, tables, chairs</w:t>
@@ -165,7 +174,7 @@
         <w:t xml:space="preserve"> typical things in a restaurant. And also we can see </w:t>
       </w:r>
       <w:r>
-        <w:t xml:space="preserve">another coworker, working in the cash register, while we were basically doing nothing but taking this photo. Don’t get me wrong, </w:t>
+        <w:t xml:space="preserve">another coworker, working in the cash register, while we were doing nothing but taking this photo. Don’t get me wrong, </w:t>
       </w:r>
       <w:r>
         <w:t>we usually</w:t>
@@ -239,7 +248,10 @@
         <w:jc w:val="both"/>
       </w:pPr>
       <w:r>
-        <w:t>It takes place</w:t>
+        <w:t>This picture</w:t>
+      </w:r>
+      <w:r>
+        <w:t xml:space="preserve"> take place</w:t>
       </w:r>
       <w:r>
         <w:t xml:space="preserve"> 4 years ago,</w:t>
@@ -266,7 +278,13 @@
         <w:t>t the VIPS of Mendez Álvaro</w:t>
       </w:r>
       <w:r>
-        <w:t xml:space="preserve"> which is located next to the</w:t>
+        <w:t xml:space="preserve"> which is located n</w:t>
+      </w:r>
+      <w:r>
+        <w:t>ext</w:t>
+      </w:r>
+      <w:r>
+        <w:t xml:space="preserve"> to the</w:t>
       </w:r>
       <w:r>
         <w:t xml:space="preserve"> metro and the</w:t>
@@ -306,7 +324,64 @@
         <w:t>. So we had no trouble starting a conversation, and we usually never had an awkward silence or something like that</w:t>
       </w:r>
       <w:r>
-        <w:t xml:space="preserve">. That afternoon we talked about… everything, like study, our day to day, we also did some jokes, and </w:t>
+        <w:t xml:space="preserve">. </w:t>
+      </w:r>
+      <w:r>
+        <w:rPr>
+          <w:color w:val="808080" w:themeColor="background1" w:themeShade="80"/>
+        </w:rPr>
+        <w:t>That afternoon we talked about… everything, like study, our day to day, we also did some jokes</w:t>
+      </w:r>
+      <w:r>
+        <w:rPr>
+          <w:color w:val="808080" w:themeColor="background1" w:themeShade="80"/>
+        </w:rPr>
+        <w:t>, and so on.</w:t>
+      </w:r>
+    </w:p>
+    <w:p>
+      <w:pPr>
+        <w:pStyle w:val="Ttulo2"/>
+        <w:rPr>
+          <w:color w:val="000000" w:themeColor="text1"/>
+          <w:sz w:val="32"/>
+          <w:szCs w:val="32"/>
+        </w:rPr>
+      </w:pPr>
+      <w:r>
+        <w:rPr>
+          <w:color w:val="000000" w:themeColor="text1"/>
+          <w:sz w:val="32"/>
+          <w:szCs w:val="32"/>
+        </w:rPr>
+        <w:t>4</w:t>
+      </w:r>
+      <w:r>
+        <w:rPr>
+          <w:color w:val="000000" w:themeColor="text1"/>
+          <w:sz w:val="32"/>
+          <w:szCs w:val="32"/>
+        </w:rPr>
+        <w:t xml:space="preserve">. </w:t>
+      </w:r>
+      <w:r>
+        <w:rPr>
+          <w:color w:val="000000" w:themeColor="text1"/>
+          <w:sz w:val="32"/>
+          <w:szCs w:val="32"/>
+        </w:rPr>
+        <w:t>YOUR OPINION</w:t>
+      </w:r>
+    </w:p>
+    <w:p>
+      <w:pPr>
+        <w:jc w:val="both"/>
+      </w:pPr>
+      <w:r>
+        <w:t>Taking a look of this photo again brings me feelings of nostalgia</w:t>
+      </w:r>
+      <w:r>
+        <w:t>. Because it bring me Good vibes and remind me the excellent coworkers I had.</w:t>
       </w:r>
     </w:p>
     <w:sectPr>

</xml_diff>

<commit_message>
v1 describe a picture 2:25
</commit_message>
<xml_diff>
--- a/1ev/describe_a_picture.docx
+++ b/1ev/describe_a_picture.docx
@@ -65,16 +65,28 @@
         <w:t>former coworkers</w:t>
       </w:r>
       <w:r>
-        <w:t xml:space="preserve"> of few years ago</w:t>
-      </w:r>
-      <w:r>
-        <w:t xml:space="preserve"> in VIPS, where I worked </w:t>
+        <w:t xml:space="preserve"> </w:t>
+      </w:r>
+      <w:r>
+        <w:t xml:space="preserve">in VIPS, where I worked </w:t>
       </w:r>
       <w:r>
         <w:t>a few years ago</w:t>
       </w:r>
       <w:r>
-        <w:t>. It was taken by me at the bar of the restaurant with my phone.</w:t>
+        <w:t>.</w:t>
+      </w:r>
+      <w:r>
+        <w:rPr>
+          <w:color w:val="808080" w:themeColor="background1" w:themeShade="80"/>
+        </w:rPr>
+        <w:t xml:space="preserve"> </w:t>
+      </w:r>
+      <w:r>
+        <w:rPr>
+          <w:color w:val="BFBFBF" w:themeColor="background1" w:themeShade="BF"/>
+        </w:rPr>
+        <w:t>It was taken by me at the bar of the restaurant with my phone.</w:t>
       </w:r>
     </w:p>
     <w:p>
@@ -108,7 +120,16 @@
         <w:jc w:val="both"/>
       </w:pPr>
       <w:r>
-        <w:t>On the left we can see me, taking the picture with my phone</w:t>
+        <w:t>In the foreground, o</w:t>
+      </w:r>
+      <w:r>
+        <w:t xml:space="preserve">n the left </w:t>
+      </w:r>
+      <w:r>
+        <w:t xml:space="preserve">side </w:t>
+      </w:r>
+      <w:r>
+        <w:t>we can see me, taking the picture with my phone</w:t>
       </w:r>
       <w:r>
         <w:t>. Near me, in the right side we can see Flor</w:t>
@@ -120,19 +141,7 @@
         <w:t xml:space="preserve"> holding </w:t>
       </w:r>
       <w:r>
-        <w:t xml:space="preserve">a </w:t>
-      </w:r>
-      <w:r>
-        <w:rPr>
-          <w:color w:val="808080" w:themeColor="background1" w:themeShade="80"/>
-        </w:rPr>
-        <w:t>de</w:t>
-      </w:r>
-      <w:r>
-        <w:rPr>
-          <w:color w:val="808080" w:themeColor="background1" w:themeShade="80"/>
-        </w:rPr>
-        <w:t>licious</w:t>
+        <w:t>a</w:t>
       </w:r>
       <w:r>
         <w:t xml:space="preserve"> dish of glazed pancakes with some banana pieces and chocolate chips on them.</w:t>
@@ -148,10 +157,30 @@
           <w:b/>
           <w:bCs/>
         </w:rPr>
-        <w:t>making a peace sign with his left hand</w:t>
-      </w:r>
-      <w:r>
-        <w:t>. In her right side we can see Fernandez, also making a peace sign with his hand. And behind her we can see Roberto, pointing with his finger to the camera.</w:t>
+        <w:t>making a peace sign with h</w:t>
+      </w:r>
+      <w:r>
+        <w:rPr>
+          <w:b/>
+          <w:bCs/>
+        </w:rPr>
+        <w:t>er</w:t>
+      </w:r>
+      <w:r>
+        <w:rPr>
+          <w:b/>
+          <w:bCs/>
+        </w:rPr>
+        <w:t xml:space="preserve"> left hand</w:t>
+      </w:r>
+      <w:r>
+        <w:t>. In her right side we can see Fernandez, also making a peace sign with h</w:t>
+      </w:r>
+      <w:r>
+        <w:t>er</w:t>
+      </w:r>
+      <w:r>
+        <w:t xml:space="preserve"> hand. And behind her we can see Roberto, pointing with his finger to the camera.</w:t>
       </w:r>
     </w:p>
     <w:p>
@@ -174,7 +203,16 @@
         <w:t xml:space="preserve"> typical things in a restaurant. And also we can see </w:t>
       </w:r>
       <w:r>
-        <w:t xml:space="preserve">another coworker, working in the cash register, while we were doing nothing but taking this photo. Don’t get me wrong, </w:t>
+        <w:t>another coworker, working in the cash register, while we were doing nothing but taking this photo.</w:t>
+      </w:r>
+      <w:r>
+        <w:t xml:space="preserve"> Anyways,</w:t>
+      </w:r>
+      <w:r>
+        <w:t xml:space="preserve"> d</w:t>
+      </w:r>
+      <w:r>
+        <w:t xml:space="preserve">on’t get me wrong, </w:t>
       </w:r>
       <w:r>
         <w:t>we usually</w:t>
@@ -192,12 +230,24 @@
         <w:t>finished our working day</w:t>
       </w:r>
       <w:r>
-        <w:t xml:space="preserve">, and of course we took a break and </w:t>
-      </w:r>
-      <w:r>
+        <w:t xml:space="preserve">, </w:t>
+      </w:r>
+      <w:r>
+        <w:rPr>
+          <w:color w:val="BFBFBF" w:themeColor="background1" w:themeShade="BF"/>
+        </w:rPr>
+        <w:t xml:space="preserve">and of course we took a break and </w:t>
+      </w:r>
+      <w:r>
+        <w:rPr>
+          <w:color w:val="BFBFBF" w:themeColor="background1" w:themeShade="BF"/>
+        </w:rPr>
         <w:t>decided to enjoy</w:t>
       </w:r>
       <w:r>
+        <w:rPr>
+          <w:color w:val="BFBFBF" w:themeColor="background1" w:themeShade="BF"/>
+        </w:rPr>
         <w:t xml:space="preserve"> those panckakes.</w:t>
       </w:r>
     </w:p>
@@ -278,7 +328,10 @@
         <w:t>t the VIPS of Mendez Álvaro</w:t>
       </w:r>
       <w:r>
-        <w:t xml:space="preserve"> which is located n</w:t>
+        <w:t xml:space="preserve">, </w:t>
+      </w:r>
+      <w:r>
+        <w:t>which is located n</w:t>
       </w:r>
       <w:r>
         <w:t>ext</w:t>
@@ -299,13 +352,28 @@
         <w:t>.</w:t>
       </w:r>
       <w:r>
-        <w:t xml:space="preserve"> As </w:t>
-      </w:r>
-      <w:r>
+        <w:t xml:space="preserve"> </w:t>
+      </w:r>
+      <w:r>
+        <w:rPr>
+          <w:color w:val="000000" w:themeColor="text1"/>
+        </w:rPr>
+        <w:t xml:space="preserve">As </w:t>
+      </w:r>
+      <w:r>
+        <w:rPr>
+          <w:color w:val="000000" w:themeColor="text1"/>
+        </w:rPr>
         <w:t>I</w:t>
       </w:r>
       <w:r>
-        <w:t xml:space="preserve"> said earlier, we </w:t>
+        <w:rPr>
+          <w:color w:val="000000" w:themeColor="text1"/>
+        </w:rPr>
+        <w:t xml:space="preserve"> said earlier</w:t>
+      </w:r>
+      <w:r>
+        <w:t xml:space="preserve">, we </w:t>
       </w:r>
       <w:r>
         <w:t xml:space="preserve">just </w:t>
@@ -328,13 +396,13 @@
       </w:r>
       <w:r>
         <w:rPr>
-          <w:color w:val="808080" w:themeColor="background1" w:themeShade="80"/>
+          <w:color w:val="BFBFBF" w:themeColor="background1" w:themeShade="BF"/>
         </w:rPr>
         <w:t>That afternoon we talked about… everything, like study, our day to day, we also did some jokes</w:t>
       </w:r>
       <w:r>
         <w:rPr>
-          <w:color w:val="808080" w:themeColor="background1" w:themeShade="80"/>
+          <w:color w:val="BFBFBF" w:themeColor="background1" w:themeShade="BF"/>
         </w:rPr>
         <w:t>, and so on.</w:t>
       </w:r>
@@ -378,10 +446,25 @@
         <w:jc w:val="both"/>
       </w:pPr>
       <w:r>
-        <w:t>Taking a look of this photo again brings me feelings of nostalgia</w:t>
-      </w:r>
-      <w:r>
-        <w:t>. Because it bring me Good vibes and remind me the excellent coworkers I had.</w:t>
+        <w:t>And well, t</w:t>
+      </w:r>
+      <w:r>
+        <w:t xml:space="preserve">aking a look of this photo again </w:t>
+      </w:r>
+      <w:r>
+        <w:t xml:space="preserve">after years, </w:t>
+      </w:r>
+      <w:r>
+        <w:t>brings me feelings of nostalgia</w:t>
+      </w:r>
+      <w:r>
+        <w:t xml:space="preserve">. Because it bring me </w:t>
+      </w:r>
+      <w:r>
+        <w:t>g</w:t>
+      </w:r>
+      <w:r>
+        <w:t>ood vibes and remind me the excellent coworkers I had.</w:t>
       </w:r>
     </w:p>
     <w:sectPr>

</xml_diff>

<commit_message>
corregido por la profe, todo oki, 2 mins y pico mínimo
</commit_message>
<xml_diff>
--- a/1ev/describe_a_picture.docx
+++ b/1ev/describe_a_picture.docx
@@ -53,40 +53,88 @@
     <w:p>
       <w:pPr>
         <w:jc w:val="both"/>
-      </w:pPr>
-      <w:r>
-        <w:t xml:space="preserve">In this picture we can see me with my </w:t>
+        <w:rPr>
+          <w:lang w:val="en-GB"/>
+        </w:rPr>
+      </w:pPr>
+      <w:r>
+        <w:rPr>
+          <w:lang w:val="en-GB"/>
+        </w:rPr>
+        <w:t xml:space="preserve">In this picture </w:t>
+      </w:r>
+      <w:r>
+        <w:rPr>
+          <w:lang w:val="en-GB"/>
+        </w:rPr>
+        <w:t>you</w:t>
+      </w:r>
+      <w:r>
+        <w:rPr>
+          <w:lang w:val="en-GB"/>
+        </w:rPr>
+        <w:t xml:space="preserve"> can see me with my </w:t>
       </w:r>
       <w:r>
         <w:rPr>
           <w:b/>
           <w:bCs/>
-        </w:rPr>
-        <w:t>former coworkers</w:t>
-      </w:r>
-      <w:r>
+          <w:lang w:val="en-GB"/>
+        </w:rPr>
+        <w:t xml:space="preserve">former </w:t>
+      </w:r>
+      <w:r>
+        <w:rPr>
+          <w:b/>
+          <w:bCs/>
+          <w:lang w:val="en-GB"/>
+        </w:rPr>
+        <w:t>co-workers</w:t>
+      </w:r>
+      <w:r>
+        <w:rPr>
+          <w:lang w:val="en-GB"/>
+        </w:rPr>
         <w:t xml:space="preserve"> </w:t>
       </w:r>
       <w:r>
+        <w:rPr>
+          <w:lang w:val="en-GB"/>
+        </w:rPr>
         <w:t xml:space="preserve">in VIPS, where I worked </w:t>
       </w:r>
       <w:r>
+        <w:rPr>
+          <w:lang w:val="en-GB"/>
+        </w:rPr>
         <w:t>a few years ago</w:t>
       </w:r>
       <w:r>
+        <w:rPr>
+          <w:lang w:val="en-GB"/>
+        </w:rPr>
         <w:t>.</w:t>
       </w:r>
       <w:r>
         <w:rPr>
           <w:color w:val="808080" w:themeColor="background1" w:themeShade="80"/>
+          <w:lang w:val="en-GB"/>
         </w:rPr>
         <w:t xml:space="preserve"> </w:t>
       </w:r>
       <w:r>
         <w:rPr>
           <w:color w:val="BFBFBF" w:themeColor="background1" w:themeShade="BF"/>
+          <w:lang w:val="en-GB"/>
         </w:rPr>
         <w:t>It was taken by me at the bar of the restaurant with my phone.</w:t>
+      </w:r>
+      <w:r>
+        <w:rPr>
+          <w:color w:val="BFBFBF" w:themeColor="background1" w:themeShade="BF"/>
+          <w:lang w:val="en-GB"/>
+        </w:rPr>
+        <w:t xml:space="preserve"> I used my phone to take it at the restaurant</w:t>
       </w:r>
     </w:p>
     <w:p>
@@ -96,6 +144,7 @@
           <w:color w:val="000000" w:themeColor="text1"/>
           <w:sz w:val="32"/>
           <w:szCs w:val="32"/>
+          <w:lang w:val="en-GB"/>
         </w:rPr>
       </w:pPr>
       <w:r>
@@ -103,6 +152,7 @@
           <w:color w:val="000000" w:themeColor="text1"/>
           <w:sz w:val="32"/>
           <w:szCs w:val="32"/>
+          <w:lang w:val="en-GB"/>
         </w:rPr>
         <w:t xml:space="preserve">2. </w:t>
       </w:r>
@@ -111,6 +161,7 @@
           <w:color w:val="000000" w:themeColor="text1"/>
           <w:sz w:val="32"/>
           <w:szCs w:val="32"/>
+          <w:lang w:val="en-GB"/>
         </w:rPr>
         <w:t>WHAT IS WHERE?</w:t>
       </w:r>
@@ -118,44 +169,121 @@
     <w:p>
       <w:pPr>
         <w:jc w:val="both"/>
-      </w:pPr>
-      <w:r>
+        <w:rPr>
+          <w:lang w:val="en-GB"/>
+        </w:rPr>
+      </w:pPr>
+      <w:r>
+        <w:rPr>
+          <w:lang w:val="en-GB"/>
+        </w:rPr>
         <w:t>In the foreground, o</w:t>
       </w:r>
       <w:r>
+        <w:rPr>
+          <w:lang w:val="en-GB"/>
+        </w:rPr>
         <w:t xml:space="preserve">n the left </w:t>
       </w:r>
       <w:r>
+        <w:rPr>
+          <w:lang w:val="en-GB"/>
+        </w:rPr>
         <w:t xml:space="preserve">side </w:t>
       </w:r>
       <w:r>
-        <w:t>we can see me, taking the picture with my phone</w:t>
-      </w:r>
-      <w:r>
-        <w:t>. Near me, in the right side we can see Flor</w:t>
-      </w:r>
-      <w:r>
+        <w:rPr>
+          <w:lang w:val="en-GB"/>
+        </w:rPr>
+        <w:t>you</w:t>
+      </w:r>
+      <w:r>
+        <w:rPr>
+          <w:lang w:val="en-GB"/>
+        </w:rPr>
+        <w:t xml:space="preserve"> can see me, taking the picture with my phone</w:t>
+      </w:r>
+      <w:r>
+        <w:rPr>
+          <w:lang w:val="en-GB"/>
+        </w:rPr>
+        <w:t xml:space="preserve">. Near me, </w:t>
+      </w:r>
+      <w:r>
+        <w:rPr>
+          <w:lang w:val="en-GB"/>
+        </w:rPr>
+        <w:t>o</w:t>
+      </w:r>
+      <w:r>
+        <w:rPr>
+          <w:lang w:val="en-GB"/>
+        </w:rPr>
+        <w:t xml:space="preserve">n the right side we can see </w:t>
+      </w:r>
+      <w:proofErr w:type="spellStart"/>
+      <w:r>
+        <w:rPr>
+          <w:lang w:val="en-GB"/>
+        </w:rPr>
+        <w:t>Flor</w:t>
+      </w:r>
+      <w:proofErr w:type="spellEnd"/>
+      <w:r>
+        <w:rPr>
+          <w:lang w:val="en-GB"/>
+        </w:rPr>
         <w:t>,</w:t>
       </w:r>
       <w:r>
+        <w:rPr>
+          <w:lang w:val="en-GB"/>
+        </w:rPr>
         <w:t xml:space="preserve"> holding </w:t>
       </w:r>
       <w:r>
+        <w:rPr>
+          <w:lang w:val="en-GB"/>
+        </w:rPr>
         <w:t>a</w:t>
       </w:r>
       <w:r>
+        <w:rPr>
+          <w:lang w:val="en-GB"/>
+        </w:rPr>
         <w:t xml:space="preserve"> dish of glazed pancakes with some banana pieces and chocolate chips on them.</w:t>
       </w:r>
       <w:r>
-        <w:t xml:space="preserve"> Behind Flor, we can see Daniela,</w:t>
-      </w:r>
-      <w:r>
+        <w:rPr>
+          <w:lang w:val="en-GB"/>
+        </w:rPr>
+        <w:t xml:space="preserve"> Behind </w:t>
+      </w:r>
+      <w:proofErr w:type="spellStart"/>
+      <w:r>
+        <w:rPr>
+          <w:lang w:val="en-GB"/>
+        </w:rPr>
+        <w:t>Flor</w:t>
+      </w:r>
+      <w:proofErr w:type="spellEnd"/>
+      <w:r>
+        <w:rPr>
+          <w:lang w:val="en-GB"/>
+        </w:rPr>
+        <w:t>, we can see Daniela,</w:t>
+      </w:r>
+      <w:r>
+        <w:rPr>
+          <w:lang w:val="en-GB"/>
+        </w:rPr>
         <w:t xml:space="preserve"> </w:t>
       </w:r>
       <w:r>
         <w:rPr>
           <w:b/>
           <w:bCs/>
+          <w:lang w:val="en-GB"/>
         </w:rPr>
         <w:t>making a peace sign with h</w:t>
       </w:r>
@@ -163,6 +291,7 @@
         <w:rPr>
           <w:b/>
           <w:bCs/>
+          <w:lang w:val="en-GB"/>
         </w:rPr>
         <w:t>er</w:t>
       </w:r>
@@ -170,85 +299,220 @@
         <w:rPr>
           <w:b/>
           <w:bCs/>
+          <w:lang w:val="en-GB"/>
         </w:rPr>
         <w:t xml:space="preserve"> left hand</w:t>
       </w:r>
       <w:r>
-        <w:t>. In her right side we can see Fernandez, also making a peace sign with h</w:t>
-      </w:r>
-      <w:r>
+        <w:rPr>
+          <w:lang w:val="en-GB"/>
+        </w:rPr>
+        <w:t xml:space="preserve">. </w:t>
+      </w:r>
+      <w:r>
+        <w:rPr>
+          <w:lang w:val="en-GB"/>
+        </w:rPr>
+        <w:t>O</w:t>
+      </w:r>
+      <w:r>
+        <w:rPr>
+          <w:lang w:val="en-GB"/>
+        </w:rPr>
+        <w:t>n her right side we can see Fernandez, also making a peace sign with h</w:t>
+      </w:r>
+      <w:r>
+        <w:rPr>
+          <w:lang w:val="en-GB"/>
+        </w:rPr>
         <w:t>er</w:t>
       </w:r>
       <w:r>
+        <w:rPr>
+          <w:lang w:val="en-GB"/>
+        </w:rPr>
         <w:t xml:space="preserve"> hand. And behind her we can see Roberto, pointing with his finger to the camera.</w:t>
       </w:r>
     </w:p>
     <w:p>
       <w:pPr>
         <w:jc w:val="both"/>
-      </w:pPr>
-      <w:r>
+        <w:rPr>
+          <w:lang w:val="en-GB"/>
+        </w:rPr>
+      </w:pPr>
+      <w:r>
+        <w:rPr>
+          <w:lang w:val="en-GB"/>
+        </w:rPr>
         <w:t>In the background we can see</w:t>
       </w:r>
       <w:r>
+        <w:rPr>
+          <w:lang w:val="en-GB"/>
+        </w:rPr>
         <w:t xml:space="preserve"> some people enjoying their food,</w:t>
       </w:r>
       <w:r>
-        <w:t xml:space="preserve"> glasses, tables, chairs</w:t>
-      </w:r>
-      <w:r>
+        <w:rPr>
+          <w:lang w:val="en-GB"/>
+        </w:rPr>
+        <w:t xml:space="preserve"> </w:t>
+      </w:r>
+      <w:r>
+        <w:rPr>
+          <w:lang w:val="en-GB"/>
+        </w:rPr>
+        <w:t xml:space="preserve">we can also some </w:t>
+      </w:r>
+      <w:r>
+        <w:rPr>
+          <w:lang w:val="en-GB"/>
+        </w:rPr>
+        <w:t>glasses, tables, chairs</w:t>
+      </w:r>
+      <w:r>
+        <w:rPr>
+          <w:lang w:val="en-GB"/>
+        </w:rPr>
         <w:t>…</w:t>
       </w:r>
       <w:r>
-        <w:t xml:space="preserve"> typical things in a restaurant. And also we can see </w:t>
-      </w:r>
-      <w:r>
-        <w:t>another coworker, working in the cash register, while we were doing nothing but taking this photo.</w:t>
-      </w:r>
-      <w:r>
-        <w:t xml:space="preserve"> Anyways,</w:t>
-      </w:r>
-      <w:r>
+        <w:rPr>
+          <w:lang w:val="en-GB"/>
+        </w:rPr>
+        <w:t xml:space="preserve"> typical things in a restaurant. And </w:t>
+      </w:r>
+      <w:r>
+        <w:rPr>
+          <w:lang w:val="en-GB"/>
+        </w:rPr>
+        <w:t>also,</w:t>
+      </w:r>
+      <w:r>
+        <w:rPr>
+          <w:lang w:val="en-GB"/>
+        </w:rPr>
+        <w:t xml:space="preserve"> </w:t>
+      </w:r>
+      <w:r>
+        <w:rPr>
+          <w:lang w:val="en-GB"/>
+        </w:rPr>
+        <w:t>you</w:t>
+      </w:r>
+      <w:r>
+        <w:rPr>
+          <w:lang w:val="en-GB"/>
+        </w:rPr>
+        <w:t xml:space="preserve"> can see </w:t>
+      </w:r>
+      <w:r>
+        <w:rPr>
+          <w:lang w:val="en-GB"/>
+        </w:rPr>
+        <w:t xml:space="preserve">another </w:t>
+      </w:r>
+      <w:proofErr w:type="spellStart"/>
+      <w:r>
+        <w:rPr>
+          <w:lang w:val="en-GB"/>
+        </w:rPr>
+        <w:t>coworker</w:t>
+      </w:r>
+      <w:proofErr w:type="spellEnd"/>
+      <w:r>
+        <w:rPr>
+          <w:lang w:val="en-GB"/>
+        </w:rPr>
+        <w:t>, working in the cash register, while we were doing nothing but taking this photo.</w:t>
+      </w:r>
+      <w:r>
+        <w:rPr>
+          <w:lang w:val="en-GB"/>
+        </w:rPr>
+        <w:t xml:space="preserve"> </w:t>
+      </w:r>
+      <w:r>
+        <w:rPr>
+          <w:lang w:val="en-GB"/>
+        </w:rPr>
+        <w:t>Anyway</w:t>
+      </w:r>
+      <w:r>
+        <w:rPr>
+          <w:lang w:val="en-GB"/>
+        </w:rPr>
+        <w:t>,</w:t>
+      </w:r>
+      <w:r>
+        <w:rPr>
+          <w:lang w:val="en-GB"/>
+        </w:rPr>
         <w:t xml:space="preserve"> d</w:t>
       </w:r>
       <w:r>
+        <w:rPr>
+          <w:lang w:val="en-GB"/>
+        </w:rPr>
         <w:t xml:space="preserve">on’t get me wrong, </w:t>
       </w:r>
       <w:r>
+        <w:rPr>
+          <w:lang w:val="en-GB"/>
+        </w:rPr>
         <w:t>we usually</w:t>
       </w:r>
       <w:r>
+        <w:rPr>
+          <w:lang w:val="en-GB"/>
+        </w:rPr>
         <w:t xml:space="preserve"> work very hard, but </w:t>
       </w:r>
       <w:r>
-        <w:t xml:space="preserve">at this moment we </w:t>
-      </w:r>
-      <w:r>
-        <w:t xml:space="preserve">just </w:t>
-      </w:r>
-      <w:r>
-        <w:t>finished our working day</w:t>
-      </w:r>
-      <w:r>
+        <w:rPr>
+          <w:lang w:val="en-GB"/>
+        </w:rPr>
+        <w:t>thi</w:t>
+      </w:r>
+      <w:r>
+        <w:rPr>
+          <w:lang w:val="en-GB"/>
+        </w:rPr>
+        <w:t>s was the end of</w:t>
+      </w:r>
+      <w:r>
+        <w:rPr>
+          <w:lang w:val="en-GB"/>
+        </w:rPr>
+        <w:t xml:space="preserve"> our working day</w:t>
+      </w:r>
+      <w:r>
+        <w:rPr>
+          <w:lang w:val="en-GB"/>
+        </w:rPr>
         <w:t xml:space="preserve">, </w:t>
       </w:r>
       <w:r>
         <w:rPr>
           <w:color w:val="BFBFBF" w:themeColor="background1" w:themeShade="BF"/>
+          <w:lang w:val="en-GB"/>
         </w:rPr>
         <w:t xml:space="preserve">and of course we took a break and </w:t>
       </w:r>
       <w:r>
         <w:rPr>
           <w:color w:val="BFBFBF" w:themeColor="background1" w:themeShade="BF"/>
+          <w:lang w:val="en-GB"/>
         </w:rPr>
         <w:t>decided to enjoy</w:t>
       </w:r>
       <w:r>
         <w:rPr>
           <w:color w:val="BFBFBF" w:themeColor="background1" w:themeShade="BF"/>
-        </w:rPr>
-        <w:t xml:space="preserve"> those panckakes.</w:t>
+          <w:lang w:val="en-GB"/>
+        </w:rPr>
+        <w:t xml:space="preserve"> those pancakes.</w:t>
       </w:r>
     </w:p>
     <w:p>
@@ -258,6 +522,7 @@
           <w:color w:val="000000" w:themeColor="text1"/>
           <w:sz w:val="32"/>
           <w:szCs w:val="32"/>
+          <w:lang w:val="en-GB"/>
         </w:rPr>
       </w:pPr>
       <w:r>
@@ -265,206 +530,447 @@
           <w:color w:val="000000" w:themeColor="text1"/>
           <w:sz w:val="32"/>
           <w:szCs w:val="32"/>
-        </w:rPr>
-        <w:t>3</w:t>
+          <w:lang w:val="en-GB"/>
+        </w:rPr>
+        <w:t>3. WHAT IS HAPPENING?</w:t>
       </w:r>
       <w:r>
         <w:rPr>
           <w:color w:val="000000" w:themeColor="text1"/>
           <w:sz w:val="32"/>
           <w:szCs w:val="32"/>
+          <w:lang w:val="en-GB"/>
+        </w:rPr>
+        <w:t xml:space="preserve"> MAIN DESCRIPTION</w:t>
+      </w:r>
+    </w:p>
+    <w:p>
+      <w:pPr>
+        <w:jc w:val="both"/>
+        <w:rPr>
+          <w:lang w:val="en-GB"/>
+        </w:rPr>
+      </w:pPr>
+      <w:r>
+        <w:rPr>
+          <w:lang w:val="en-GB"/>
+        </w:rPr>
+        <w:t>This picture</w:t>
+      </w:r>
+      <w:r>
+        <w:rPr>
+          <w:lang w:val="en-GB"/>
+        </w:rPr>
+        <w:t xml:space="preserve"> </w:t>
+      </w:r>
+      <w:r>
+        <w:rPr>
+          <w:lang w:val="en-GB"/>
+        </w:rPr>
+        <w:t xml:space="preserve">was </w:t>
+      </w:r>
+      <w:r>
+        <w:rPr>
+          <w:lang w:val="en-GB"/>
+        </w:rPr>
+        <w:t>take</w:t>
+      </w:r>
+      <w:r>
+        <w:rPr>
+          <w:lang w:val="en-GB"/>
+        </w:rPr>
+        <w:t>n</w:t>
+      </w:r>
+      <w:r>
+        <w:rPr>
+          <w:lang w:val="en-GB"/>
+        </w:rPr>
+        <w:t xml:space="preserve"> 4 years ago, on </w:t>
+      </w:r>
+      <w:r>
+        <w:rPr>
+          <w:lang w:val="en-GB"/>
+        </w:rPr>
+        <w:t xml:space="preserve">the </w:t>
+      </w:r>
+      <w:r>
+        <w:rPr>
+          <w:lang w:val="en-GB"/>
+        </w:rPr>
+        <w:t>Christmas of 2018</w:t>
+      </w:r>
+      <w:r>
+        <w:rPr>
+          <w:lang w:val="en-GB"/>
+        </w:rPr>
+        <w:t>, around 4:00PM</w:t>
+      </w:r>
+      <w:r>
+        <w:rPr>
+          <w:lang w:val="en-GB"/>
+        </w:rPr>
+        <w:t>.</w:t>
+      </w:r>
+      <w:r>
+        <w:rPr>
+          <w:lang w:val="en-GB"/>
+        </w:rPr>
+        <w:t xml:space="preserve"> </w:t>
+      </w:r>
+      <w:r>
+        <w:rPr>
+          <w:lang w:val="en-GB"/>
+        </w:rPr>
+        <w:t>A</w:t>
+      </w:r>
+      <w:r>
+        <w:rPr>
+          <w:lang w:val="en-GB"/>
+        </w:rPr>
+        <w:t>t the VIPS of Mendez Álvaro</w:t>
+      </w:r>
+      <w:r>
+        <w:rPr>
+          <w:lang w:val="en-GB"/>
+        </w:rPr>
+        <w:t xml:space="preserve">, </w:t>
+      </w:r>
+      <w:r>
+        <w:rPr>
+          <w:lang w:val="en-GB"/>
+        </w:rPr>
+        <w:t>which is located n</w:t>
+      </w:r>
+      <w:r>
+        <w:rPr>
+          <w:lang w:val="en-GB"/>
+        </w:rPr>
+        <w:t>ext</w:t>
+      </w:r>
+      <w:r>
+        <w:rPr>
+          <w:lang w:val="en-GB"/>
+        </w:rPr>
+        <w:t xml:space="preserve"> to the</w:t>
+      </w:r>
+      <w:r>
+        <w:rPr>
+          <w:lang w:val="en-GB"/>
+        </w:rPr>
+        <w:t xml:space="preserve"> metro and the</w:t>
+      </w:r>
+      <w:r>
+        <w:rPr>
+          <w:lang w:val="en-GB"/>
+        </w:rPr>
+        <w:t xml:space="preserve"> bus</w:t>
+      </w:r>
+      <w:r>
+        <w:rPr>
+          <w:lang w:val="en-GB"/>
+        </w:rPr>
+        <w:t xml:space="preserve"> station</w:t>
+      </w:r>
+      <w:r>
+        <w:rPr>
+          <w:lang w:val="en-GB"/>
+        </w:rPr>
+        <w:t>.</w:t>
+      </w:r>
+      <w:r>
+        <w:rPr>
+          <w:lang w:val="en-GB"/>
+        </w:rPr>
+        <w:t xml:space="preserve"> </w:t>
+      </w:r>
+      <w:r>
+        <w:rPr>
+          <w:color w:val="000000" w:themeColor="text1"/>
+          <w:lang w:val="en-GB"/>
+        </w:rPr>
+        <w:t xml:space="preserve">As </w:t>
+      </w:r>
+      <w:r>
+        <w:rPr>
+          <w:color w:val="000000" w:themeColor="text1"/>
+          <w:lang w:val="en-GB"/>
+        </w:rPr>
+        <w:t>I</w:t>
+      </w:r>
+      <w:r>
+        <w:rPr>
+          <w:color w:val="000000" w:themeColor="text1"/>
+          <w:lang w:val="en-GB"/>
+        </w:rPr>
+        <w:t xml:space="preserve"> said earlier</w:t>
+      </w:r>
+      <w:r>
+        <w:rPr>
+          <w:lang w:val="en-GB"/>
+        </w:rPr>
+        <w:t>, we</w:t>
+      </w:r>
+      <w:r>
+        <w:rPr>
+          <w:lang w:val="en-GB"/>
+        </w:rPr>
+        <w:t xml:space="preserve"> had</w:t>
+      </w:r>
+      <w:r>
+        <w:rPr>
+          <w:lang w:val="en-GB"/>
+        </w:rPr>
+        <w:t xml:space="preserve"> </w:t>
+      </w:r>
+      <w:r>
+        <w:rPr>
+          <w:lang w:val="en-GB"/>
+        </w:rPr>
+        <w:t xml:space="preserve">just </w:t>
+      </w:r>
+      <w:r>
+        <w:rPr>
+          <w:lang w:val="en-GB"/>
+        </w:rPr>
+        <w:t xml:space="preserve">ended our working day and decided to enjoy some </w:t>
+      </w:r>
+      <w:r>
+        <w:rPr>
+          <w:lang w:val="en-GB"/>
+        </w:rPr>
+        <w:t>pancakes</w:t>
+      </w:r>
+      <w:r>
+        <w:rPr>
+          <w:lang w:val="en-GB"/>
+        </w:rPr>
+        <w:t xml:space="preserve"> in good company. </w:t>
+      </w:r>
+      <w:r>
+        <w:rPr>
+          <w:b/>
+          <w:bCs/>
+          <w:lang w:val="en-GB"/>
+        </w:rPr>
+        <w:t>We all u</w:t>
+      </w:r>
+      <w:r>
+        <w:rPr>
+          <w:b/>
+          <w:bCs/>
+          <w:lang w:val="en-GB"/>
+        </w:rPr>
+        <w:t>sually got along very well</w:t>
+      </w:r>
+      <w:r>
+        <w:rPr>
+          <w:lang w:val="en-GB"/>
+        </w:rPr>
+        <w:t>. So we had no trouble starting a conversation, and we never had an awkward silence or something like that</w:t>
+      </w:r>
+      <w:r>
+        <w:rPr>
+          <w:lang w:val="en-GB"/>
         </w:rPr>
         <w:t xml:space="preserve">. </w:t>
       </w:r>
       <w:r>
+        <w:rPr>
+          <w:color w:val="BFBFBF" w:themeColor="background1" w:themeShade="BF"/>
+          <w:lang w:val="en-GB"/>
+        </w:rPr>
+        <w:t>That afternoon we talked about… everything, like stud</w:t>
+      </w:r>
+      <w:r>
+        <w:rPr>
+          <w:color w:val="BFBFBF" w:themeColor="background1" w:themeShade="BF"/>
+          <w:lang w:val="en-GB"/>
+        </w:rPr>
+        <w:t>ies</w:t>
+      </w:r>
+      <w:r>
+        <w:rPr>
+          <w:color w:val="BFBFBF" w:themeColor="background1" w:themeShade="BF"/>
+          <w:lang w:val="en-GB"/>
+        </w:rPr>
+        <w:t>, our da</w:t>
+      </w:r>
+      <w:r>
+        <w:rPr>
+          <w:color w:val="BFBFBF" w:themeColor="background1" w:themeShade="BF"/>
+          <w:lang w:val="en-GB"/>
+        </w:rPr>
+        <w:t>ily things,</w:t>
+      </w:r>
+      <w:r>
+        <w:rPr>
+          <w:color w:val="BFBFBF" w:themeColor="background1" w:themeShade="BF"/>
+          <w:lang w:val="en-GB"/>
+        </w:rPr>
+        <w:t xml:space="preserve"> we also </w:t>
+      </w:r>
+      <w:r>
+        <w:rPr>
+          <w:color w:val="BFBFBF" w:themeColor="background1" w:themeShade="BF"/>
+          <w:lang w:val="en-GB"/>
+        </w:rPr>
+        <w:t>made</w:t>
+      </w:r>
+      <w:r>
+        <w:rPr>
+          <w:color w:val="BFBFBF" w:themeColor="background1" w:themeShade="BF"/>
+          <w:lang w:val="en-GB"/>
+        </w:rPr>
+        <w:t xml:space="preserve"> some jokes</w:t>
+      </w:r>
+      <w:r>
+        <w:rPr>
+          <w:color w:val="BFBFBF" w:themeColor="background1" w:themeShade="BF"/>
+          <w:lang w:val="en-GB"/>
+        </w:rPr>
+        <w:t>, and so on.</w:t>
+      </w:r>
+    </w:p>
+    <w:p>
+      <w:pPr>
+        <w:pStyle w:val="Ttulo2"/>
         <w:rPr>
           <w:color w:val="000000" w:themeColor="text1"/>
           <w:sz w:val="32"/>
           <w:szCs w:val="32"/>
-        </w:rPr>
-        <w:t>WHAT IS HAPPENING?</w:t>
-      </w:r>
+          <w:lang w:val="en-GB"/>
+        </w:rPr>
+      </w:pPr>
       <w:r>
         <w:rPr>
           <w:color w:val="000000" w:themeColor="text1"/>
           <w:sz w:val="32"/>
           <w:szCs w:val="32"/>
-        </w:rPr>
-        <w:t xml:space="preserve"> MAIN DESCRIPTION</w:t>
+          <w:lang w:val="en-GB"/>
+        </w:rPr>
+        <w:t>4. YOUR OPINION</w:t>
       </w:r>
     </w:p>
     <w:p>
       <w:pPr>
         <w:jc w:val="both"/>
-      </w:pPr>
-      <w:r>
-        <w:t>This picture</w:t>
-      </w:r>
-      <w:r>
-        <w:t xml:space="preserve"> take place</w:t>
-      </w:r>
-      <w:r>
-        <w:t xml:space="preserve"> 4 years ago,</w:t>
-      </w:r>
-      <w:r>
-        <w:t xml:space="preserve"> </w:t>
-      </w:r>
-      <w:r>
-        <w:t>on Christmas of 2018</w:t>
-      </w:r>
-      <w:r>
-        <w:t>, around 4:00PM</w:t>
-      </w:r>
-      <w:r>
-        <w:t>.</w:t>
-      </w:r>
-      <w:r>
-        <w:t xml:space="preserve"> </w:t>
-      </w:r>
-      <w:r>
-        <w:t>A</w:t>
-      </w:r>
-      <w:r>
-        <w:t>t the VIPS of Mendez Álvaro</w:t>
-      </w:r>
-      <w:r>
+        <w:rPr>
+          <w:lang w:val="en-GB"/>
+        </w:rPr>
+      </w:pPr>
+      <w:r>
+        <w:rPr>
+          <w:lang w:val="en-GB"/>
+        </w:rPr>
+        <w:t>And well, t</w:t>
+      </w:r>
+      <w:r>
+        <w:rPr>
+          <w:lang w:val="en-GB"/>
+        </w:rPr>
+        <w:t xml:space="preserve">aking a look </w:t>
+      </w:r>
+      <w:r>
+        <w:rPr>
+          <w:lang w:val="en-GB"/>
+        </w:rPr>
+        <w:t>at</w:t>
+      </w:r>
+      <w:r>
+        <w:rPr>
+          <w:lang w:val="en-GB"/>
+        </w:rPr>
+        <w:t xml:space="preserve"> this photo again </w:t>
+      </w:r>
+      <w:r>
+        <w:rPr>
+          <w:lang w:val="en-GB"/>
+        </w:rPr>
+        <w:t xml:space="preserve">after </w:t>
+      </w:r>
+      <w:r>
+        <w:rPr>
+          <w:lang w:val="en-GB"/>
+        </w:rPr>
+        <w:t>so long</w:t>
+      </w:r>
+      <w:r>
+        <w:rPr>
+          <w:lang w:val="en-GB"/>
+        </w:rPr>
         <w:t xml:space="preserve">, </w:t>
       </w:r>
       <w:r>
-        <w:t>which is located n</w:t>
-      </w:r>
-      <w:r>
-        <w:t>ext</w:t>
-      </w:r>
-      <w:r>
-        <w:t xml:space="preserve"> to the</w:t>
-      </w:r>
-      <w:r>
-        <w:t xml:space="preserve"> metro and the</w:t>
-      </w:r>
-      <w:r>
-        <w:t xml:space="preserve"> bus</w:t>
-      </w:r>
-      <w:r>
-        <w:t xml:space="preserve"> station</w:t>
-      </w:r>
-      <w:r>
-        <w:t>.</w:t>
-      </w:r>
-      <w:r>
-        <w:t xml:space="preserve"> </w:t>
-      </w:r>
-      <w:r>
-        <w:rPr>
-          <w:color w:val="000000" w:themeColor="text1"/>
-        </w:rPr>
-        <w:t xml:space="preserve">As </w:t>
-      </w:r>
-      <w:r>
-        <w:rPr>
-          <w:color w:val="000000" w:themeColor="text1"/>
-        </w:rPr>
-        <w:t>I</w:t>
-      </w:r>
-      <w:r>
-        <w:rPr>
-          <w:color w:val="000000" w:themeColor="text1"/>
-        </w:rPr>
-        <w:t xml:space="preserve"> said earlier</w:t>
-      </w:r>
-      <w:r>
-        <w:t xml:space="preserve">, we </w:t>
-      </w:r>
-      <w:r>
-        <w:t xml:space="preserve">just </w:t>
-      </w:r>
-      <w:r>
-        <w:t xml:space="preserve">ended our working day and decided to enjoy some panckakes in good company. </w:t>
-      </w:r>
-      <w:r>
-        <w:rPr>
-          <w:b/>
-          <w:bCs/>
-        </w:rPr>
-        <w:t>Usually we all got along very well</w:t>
-      </w:r>
-      <w:r>
-        <w:t>. So we had no trouble starting a conversation, and we usually never had an awkward silence or something like that</w:t>
-      </w:r>
-      <w:r>
-        <w:t xml:space="preserve">. </w:t>
-      </w:r>
-      <w:r>
-        <w:rPr>
-          <w:color w:val="BFBFBF" w:themeColor="background1" w:themeShade="BF"/>
-        </w:rPr>
-        <w:t>That afternoon we talked about… everything, like study, our day to day, we also did some jokes</w:t>
-      </w:r>
-      <w:r>
-        <w:rPr>
-          <w:color w:val="BFBFBF" w:themeColor="background1" w:themeShade="BF"/>
-        </w:rPr>
-        <w:t>, and so on.</w:t>
-      </w:r>
-    </w:p>
-    <w:p>
-      <w:pPr>
-        <w:pStyle w:val="Ttulo2"/>
-        <w:rPr>
-          <w:color w:val="000000" w:themeColor="text1"/>
-          <w:sz w:val="32"/>
-          <w:szCs w:val="32"/>
-        </w:rPr>
-      </w:pPr>
-      <w:r>
-        <w:rPr>
-          <w:color w:val="000000" w:themeColor="text1"/>
-          <w:sz w:val="32"/>
-          <w:szCs w:val="32"/>
-        </w:rPr>
-        <w:t>4</w:t>
-      </w:r>
-      <w:r>
-        <w:rPr>
-          <w:color w:val="000000" w:themeColor="text1"/>
-          <w:sz w:val="32"/>
-          <w:szCs w:val="32"/>
-        </w:rPr>
-        <w:t xml:space="preserve">. </w:t>
-      </w:r>
-      <w:r>
-        <w:rPr>
-          <w:color w:val="000000" w:themeColor="text1"/>
-          <w:sz w:val="32"/>
-          <w:szCs w:val="32"/>
-        </w:rPr>
-        <w:t>YOUR OPINION</w:t>
-      </w:r>
-    </w:p>
-    <w:p>
-      <w:pPr>
-        <w:jc w:val="both"/>
-      </w:pPr>
-      <w:r>
-        <w:t>And well, t</w:t>
-      </w:r>
-      <w:r>
-        <w:t xml:space="preserve">aking a look of this photo again </w:t>
-      </w:r>
-      <w:r>
-        <w:t xml:space="preserve">after years, </w:t>
-      </w:r>
-      <w:r>
+        <w:rPr>
+          <w:lang w:val="en-GB"/>
+        </w:rPr>
         <w:t>brings me feelings of nostalgia</w:t>
       </w:r>
       <w:r>
-        <w:t xml:space="preserve">. Because it bring me </w:t>
-      </w:r>
-      <w:r>
+        <w:rPr>
+          <w:lang w:val="en-GB"/>
+        </w:rPr>
+        <w:t>. Because it bring</w:t>
+      </w:r>
+      <w:r>
+        <w:rPr>
+          <w:lang w:val="en-GB"/>
+        </w:rPr>
+        <w:t>s</w:t>
+      </w:r>
+      <w:r>
+        <w:rPr>
+          <w:lang w:val="en-GB"/>
+        </w:rPr>
+        <w:t xml:space="preserve"> me </w:t>
+      </w:r>
+      <w:r>
+        <w:rPr>
+          <w:lang w:val="en-GB"/>
+        </w:rPr>
         <w:t>g</w:t>
       </w:r>
       <w:r>
-        <w:t>ood vibes and remind me the excellent coworkers I had.</w:t>
+        <w:rPr>
+          <w:lang w:val="en-GB"/>
+        </w:rPr>
+        <w:t>ood vibes and remind</w:t>
+      </w:r>
+      <w:r>
+        <w:rPr>
+          <w:lang w:val="en-GB"/>
+        </w:rPr>
+        <w:t>s</w:t>
+      </w:r>
+      <w:r>
+        <w:rPr>
+          <w:lang w:val="en-GB"/>
+        </w:rPr>
+        <w:t xml:space="preserve"> me </w:t>
+      </w:r>
+      <w:r>
+        <w:rPr>
+          <w:lang w:val="en-GB"/>
+        </w:rPr>
+        <w:t xml:space="preserve">of </w:t>
+      </w:r>
+      <w:r>
+        <w:rPr>
+          <w:lang w:val="en-GB"/>
+        </w:rPr>
+        <w:t xml:space="preserve">the excellent </w:t>
+      </w:r>
+      <w:r>
+        <w:rPr>
+          <w:lang w:val="en-GB"/>
+        </w:rPr>
+        <w:t>co-workers</w:t>
+      </w:r>
+      <w:r>
+        <w:rPr>
+          <w:lang w:val="en-GB"/>
+        </w:rPr>
+        <w:t xml:space="preserve"> I had.</w:t>
       </w:r>
     </w:p>
     <w:sectPr>

</xml_diff>

<commit_message>
describe a picture version final
</commit_message>
<xml_diff>
--- a/1ev/describe_a_picture.docx
+++ b/1ev/describe_a_picture.docx
@@ -241,7 +241,7 @@
         <w:rPr>
           <w:lang w:val="en-GB"/>
         </w:rPr>
-        <w:t>you</w:t>
+        <w:t>we</w:t>
       </w:r>
       <w:r>
         <w:rPr>
@@ -520,7 +520,7 @@
         <w:rPr>
           <w:lang w:val="en-GB"/>
         </w:rPr>
-        <w:t>we</w:t>
+        <w:t>you</w:t>
       </w:r>
       <w:r>
         <w:rPr>
@@ -544,7 +544,7 @@
         <w:rPr>
           <w:lang w:val="en-GB"/>
         </w:rPr>
-        <w:t>we</w:t>
+        <w:t>you</w:t>
       </w:r>
       <w:r>
         <w:rPr>

</xml_diff>